<commit_message>
Replace expTorus.docx - colocadas as imagens
</commit_message>
<xml_diff>
--- a/Fase2/Relatorio/expTorus.docx
+++ b/Fase2/Relatorio/expTorus.docx
@@ -17,15 +17,7 @@
           <w:sz w:val="20"/>
           <w:szCs w:val="20"/>
         </w:rPr>
-        <w:t>Para que pudéssemos</w:t>
-      </w:r>
-      <w:r>
-        <w:rPr>
-          <w:rFonts w:ascii="Arial" w:hAnsi="Arial" w:cs="Arial"/>
-          <w:sz w:val="20"/>
-          <w:szCs w:val="20"/>
-        </w:rPr>
-        <w:t xml:space="preserve"> desenhar os anéis de saturno o grupo decidiu que seria necessário desenhar uma nova figura, neste caso, o </w:t>
+        <w:t xml:space="preserve">Para que pudéssemos desenhar os anéis de saturno o grupo decidiu que seria necessário desenhar uma nova figura, neste caso, o </w:t>
       </w:r>
       <w:proofErr w:type="spellStart"/>
       <w:r>
@@ -63,23 +55,7 @@
           <w:sz w:val="20"/>
           <w:szCs w:val="20"/>
         </w:rPr>
-        <w:t xml:space="preserve"> é uma figura peculiar em forma de “donut”, mas que tinha as propriedades necessárias para representar de uma forma</w:t>
-      </w:r>
-      <w:r>
-        <w:rPr>
-          <w:rFonts w:ascii="Arial" w:hAnsi="Arial" w:cs="Arial"/>
-          <w:sz w:val="20"/>
-          <w:szCs w:val="20"/>
-        </w:rPr>
-        <w:t xml:space="preserve"> fidedignas</w:t>
-      </w:r>
-      <w:r>
-        <w:rPr>
-          <w:rFonts w:ascii="Arial" w:hAnsi="Arial" w:cs="Arial"/>
-          <w:sz w:val="20"/>
-          <w:szCs w:val="20"/>
-        </w:rPr>
-        <w:t xml:space="preserve"> os anéis de saturno.</w:t>
+        <w:t xml:space="preserve"> é uma figura peculiar em forma de “donut”, mas que tinha as propriedades necessárias para representar de uma forma fidedignas os anéis de saturno.</w:t>
       </w:r>
     </w:p>
     <w:p>
@@ -145,15 +121,7 @@
           <w:sz w:val="20"/>
           <w:szCs w:val="20"/>
         </w:rPr>
-        <w:t>, o número de fatias e o número de camadas. Para além disto, foi nec</w:t>
-      </w:r>
-      <w:r>
-        <w:rPr>
-          <w:rFonts w:ascii="Arial" w:hAnsi="Arial" w:cs="Arial"/>
-          <w:sz w:val="20"/>
-          <w:szCs w:val="20"/>
-        </w:rPr>
-        <w:t xml:space="preserve">essário efetuar uma transformação de </w:t>
+        <w:t xml:space="preserve">, o número de fatias e o número de camadas. Para além disto, foi necessário efetuar uma transformação de </w:t>
       </w:r>
       <w:r>
         <w:rPr>
@@ -170,15 +138,7 @@
           <w:sz w:val="20"/>
           <w:szCs w:val="20"/>
         </w:rPr>
-        <w:t>(?) para coordenadas cartesianas. Aplicando os conhecimentos de trigonometria</w:t>
-      </w:r>
-      <w:r>
-        <w:rPr>
-          <w:rFonts w:ascii="Arial" w:hAnsi="Arial" w:cs="Arial"/>
-          <w:sz w:val="20"/>
-          <w:szCs w:val="20"/>
-        </w:rPr>
-        <w:t xml:space="preserve"> obtivemos as seguintes fórmulas:</w:t>
+        <w:t>(?) para coordenadas cartesianas. Aplicando os conhecimentos de trigonometria obtivemos as seguintes fórmulas:</w:t>
       </w:r>
     </w:p>
     <w:p>
@@ -305,15 +265,7 @@
           <w:sz w:val="20"/>
           <w:szCs w:val="20"/>
         </w:rPr>
-        <w:t>a</w:t>
-      </w:r>
-      <w:r>
-        <w:rPr>
-          <w:rFonts w:ascii="Arial" w:hAnsi="Arial" w:cs="Arial"/>
-          <w:sz w:val="20"/>
-          <w:szCs w:val="20"/>
-        </w:rPr>
-        <w:t>lpha</w:t>
+        <w:t>alpha</w:t>
       </w:r>
       <w:proofErr w:type="spellEnd"/>
       <w:r>
@@ -398,25 +350,7 @@
           <w:szCs w:val="20"/>
           <w:highlight w:val="yellow"/>
         </w:rPr>
-        <w:t xml:space="preserve"> estaria em z, pelo que este n</w:t>
-      </w:r>
-      <w:r>
-        <w:rPr>
-          <w:rFonts w:ascii="Arial" w:hAnsi="Arial" w:cs="Arial"/>
-          <w:sz w:val="20"/>
-          <w:szCs w:val="20"/>
-          <w:highlight w:val="yellow"/>
-        </w:rPr>
-        <w:t>os aparece em “pé” no ecrã</w:t>
-      </w:r>
-      <w:r>
-        <w:rPr>
-          <w:rFonts w:ascii="Arial" w:hAnsi="Arial" w:cs="Arial"/>
-          <w:sz w:val="20"/>
-          <w:szCs w:val="20"/>
-          <w:highlight w:val="yellow"/>
-        </w:rPr>
-        <w:t xml:space="preserve"> ao invés de “deitado”.</w:t>
+        <w:t xml:space="preserve"> estaria em z, pelo que este nos aparece em “pé” no ecrã ao invés de “deitado”.</w:t>
       </w:r>
     </w:p>
     <w:p>
@@ -556,15 +490,7 @@
           <w:sz w:val="20"/>
           <w:szCs w:val="20"/>
         </w:rPr>
-        <w:t>Isto pressupu</w:t>
-      </w:r>
-      <w:r>
-        <w:rPr>
-          <w:rFonts w:ascii="Arial" w:hAnsi="Arial" w:cs="Arial"/>
-          <w:sz w:val="20"/>
-          <w:szCs w:val="20"/>
-        </w:rPr>
-        <w:t xml:space="preserve">nha que o ângulo </w:t>
+        <w:t xml:space="preserve">Isto pressupunha que o ângulo </w:t>
       </w:r>
       <w:proofErr w:type="spellStart"/>
       <w:r>
@@ -613,59 +539,93 @@
           <w:szCs w:val="20"/>
         </w:rPr>
       </w:pPr>
-    </w:p>
-    <w:p>
-      <w:pPr>
-        <w:jc w:val="both"/>
-        <w:rPr>
-          <w:rFonts w:ascii="Arial" w:hAnsi="Arial" w:cs="Arial"/>
-          <w:sz w:val="20"/>
-          <w:szCs w:val="20"/>
-        </w:rPr>
-      </w:pPr>
-      <w:r>
-        <w:rPr>
-          <w:rFonts w:ascii="Arial" w:hAnsi="Arial" w:cs="Arial"/>
-          <w:sz w:val="20"/>
-          <w:szCs w:val="20"/>
-        </w:rPr>
-        <w:t>COLOCAR A FOTO DAS FATIAS E ASSIM</w:t>
-      </w:r>
-    </w:p>
-    <w:p>
-      <w:pPr>
-        <w:jc w:val="both"/>
-        <w:rPr>
-          <w:rFonts w:ascii="Arial" w:hAnsi="Arial" w:cs="Arial"/>
-          <w:sz w:val="20"/>
-          <w:szCs w:val="20"/>
-        </w:rPr>
-      </w:pPr>
-    </w:p>
-    <w:p>
-      <w:pPr>
-        <w:jc w:val="both"/>
-        <w:rPr>
-          <w:rFonts w:ascii="Arial" w:hAnsi="Arial" w:cs="Arial"/>
-          <w:sz w:val="20"/>
-          <w:szCs w:val="20"/>
-        </w:rPr>
-      </w:pPr>
-      <w:r>
-        <w:rPr>
-          <w:rFonts w:ascii="Arial" w:hAnsi="Arial" w:cs="Arial"/>
-          <w:sz w:val="20"/>
-          <w:szCs w:val="20"/>
-        </w:rPr>
-        <w:t>A estratégia adotada pressupunha que para cada fatia eram desenhadas as N camadas, recebi</w:t>
-      </w:r>
-      <w:r>
-        <w:rPr>
-          <w:rFonts w:ascii="Arial" w:hAnsi="Arial" w:cs="Arial"/>
-          <w:sz w:val="20"/>
-          <w:szCs w:val="20"/>
-        </w:rPr>
-        <w:t xml:space="preserve">das como parâmetro. Mas ao contrário da esfera em que por cada fatia só se desenhava “metade” da esfera, no </w:t>
+      <w:r>
+        <w:rPr>
+          <w:rFonts w:ascii="Arial" w:hAnsi="Arial" w:cs="Arial"/>
+          <w:noProof/>
+          <w:sz w:val="20"/>
+          <w:szCs w:val="20"/>
+        </w:rPr>
+        <w:drawing>
+          <wp:anchor distT="0" distB="0" distL="114300" distR="114300" simplePos="0" relativeHeight="251656704" behindDoc="0" locked="0" layoutInCell="1" allowOverlap="1">
+            <wp:simplePos x="0" y="0"/>
+            <wp:positionH relativeFrom="column">
+              <wp:posOffset>1232535</wp:posOffset>
+            </wp:positionH>
+            <wp:positionV relativeFrom="paragraph">
+              <wp:posOffset>160020</wp:posOffset>
+            </wp:positionV>
+            <wp:extent cx="3629025" cy="3442335"/>
+            <wp:effectExtent l="0" t="0" r="0" b="0"/>
+            <wp:wrapTopAndBottom/>
+            <wp:docPr id="1" name="Imagem 1"/>
+            <wp:cNvGraphicFramePr>
+              <a:graphicFrameLocks xmlns:a="http://schemas.openxmlformats.org/drawingml/2006/main" noChangeAspect="1"/>
+            </wp:cNvGraphicFramePr>
+            <a:graphic xmlns:a="http://schemas.openxmlformats.org/drawingml/2006/main">
+              <a:graphicData uri="http://schemas.openxmlformats.org/drawingml/2006/picture">
+                <pic:pic xmlns:pic="http://schemas.openxmlformats.org/drawingml/2006/picture">
+                  <pic:nvPicPr>
+                    <pic:cNvPr id="1" name="Diapositivo1.JPG"/>
+                    <pic:cNvPicPr/>
+                  </pic:nvPicPr>
+                  <pic:blipFill rotWithShape="1">
+                    <a:blip r:embed="rId4">
+                      <a:extLst>
+                        <a:ext uri="{28A0092B-C50C-407E-A947-70E740481C1C}">
+                          <a14:useLocalDpi xmlns:a14="http://schemas.microsoft.com/office/drawing/2010/main" val="0"/>
+                        </a:ext>
+                      </a:extLst>
+                    </a:blip>
+                    <a:srcRect l="18676" r="22027"/>
+                    <a:stretch/>
+                  </pic:blipFill>
+                  <pic:spPr bwMode="auto">
+                    <a:xfrm>
+                      <a:off x="0" y="0"/>
+                      <a:ext cx="3629025" cy="3442335"/>
+                    </a:xfrm>
+                    <a:prstGeom prst="rect">
+                      <a:avLst/>
+                    </a:prstGeom>
+                    <a:ln>
+                      <a:noFill/>
+                    </a:ln>
+                    <a:extLst>
+                      <a:ext uri="{53640926-AAD7-44D8-BBD7-CCE9431645EC}">
+                        <a14:shadowObscured xmlns:a14="http://schemas.microsoft.com/office/drawing/2010/main"/>
+                      </a:ext>
+                    </a:extLst>
+                  </pic:spPr>
+                </pic:pic>
+              </a:graphicData>
+            </a:graphic>
+            <wp14:sizeRelH relativeFrom="page">
+              <wp14:pctWidth>0</wp14:pctWidth>
+            </wp14:sizeRelH>
+            <wp14:sizeRelV relativeFrom="page">
+              <wp14:pctHeight>0</wp14:pctHeight>
+            </wp14:sizeRelV>
+          </wp:anchor>
+        </w:drawing>
+      </w:r>
+    </w:p>
+    <w:p>
+      <w:pPr>
+        <w:jc w:val="both"/>
+        <w:rPr>
+          <w:rFonts w:ascii="Arial" w:hAnsi="Arial" w:cs="Arial"/>
+          <w:sz w:val="20"/>
+          <w:szCs w:val="20"/>
+        </w:rPr>
+      </w:pPr>
+      <w:r>
+        <w:rPr>
+          <w:rFonts w:ascii="Arial" w:hAnsi="Arial" w:cs="Arial"/>
+          <w:sz w:val="20"/>
+          <w:szCs w:val="20"/>
+        </w:rPr>
+        <w:t xml:space="preserve">A estratégia adotada pressupunha que para cada fatia eram desenhadas as N camadas, recebidas como parâmetro. Mas ao contrário da esfera em que por cada fatia só se desenhava “metade” da esfera, no </w:t>
       </w:r>
       <w:proofErr w:type="spellStart"/>
       <w:r>
@@ -684,49 +644,7 @@
           <w:sz w:val="20"/>
           <w:szCs w:val="20"/>
         </w:rPr>
-        <w:t xml:space="preserve"> por cada fatia o ângulo beta rodava totalmente para que pudéssemos</w:t>
-      </w:r>
-      <w:r>
-        <w:rPr>
-          <w:rFonts w:ascii="Arial" w:hAnsi="Arial" w:cs="Arial"/>
-          <w:sz w:val="20"/>
-          <w:szCs w:val="20"/>
-        </w:rPr>
-        <w:t xml:space="preserve"> ter, naquela fatia, um tubo completamente</w:t>
-      </w:r>
-      <w:r>
-        <w:rPr>
-          <w:rFonts w:ascii="Arial" w:hAnsi="Arial" w:cs="Arial"/>
-          <w:sz w:val="20"/>
-          <w:szCs w:val="20"/>
-        </w:rPr>
-        <w:t xml:space="preserve"> fechado. Por cada camada eram dese</w:t>
-      </w:r>
-      <w:r>
-        <w:rPr>
-          <w:rFonts w:ascii="Arial" w:hAnsi="Arial" w:cs="Arial"/>
-          <w:sz w:val="20"/>
-          <w:szCs w:val="20"/>
-        </w:rPr>
-        <w:t>nhados 2 triângulos seguindo a regra da mão direita, para que ficasse orientado para o exterior. A iteração foi realizada através</w:t>
-      </w:r>
-      <w:bookmarkStart w:id="0" w:name="_GoBack"/>
-      <w:bookmarkEnd w:id="0"/>
-      <w:r>
-        <w:rPr>
-          <w:rFonts w:ascii="Arial" w:hAnsi="Arial" w:cs="Arial"/>
-          <w:sz w:val="20"/>
-          <w:szCs w:val="20"/>
-        </w:rPr>
-        <w:t xml:space="preserve"> de 2 ciclos for, um para a deslocação horizontal e outro para a rotação total do tubo. O incremento dos ângulos (o que verdadei</w:t>
-      </w:r>
-      <w:r>
-        <w:rPr>
-          <w:rFonts w:ascii="Arial" w:hAnsi="Arial" w:cs="Arial"/>
-          <w:sz w:val="20"/>
-          <w:szCs w:val="20"/>
-        </w:rPr>
-        <w:t>ramente nos permitia mover) era feito através da fórmula i*</w:t>
+        <w:t xml:space="preserve"> por cada fatia o ângulo beta rodava totalmente para que pudéssemos ter, naquela fatia, um tubo completamente fechado. Por cada camada eram desenhados 2 triângulos seguindo a regra da mão direita, para que ficasse orientado para o exterior. A iteração foi realizada através de 2 ciclos for, um para a deslocação horizontal e outro para a rotação total do tubo. O incremento dos ângulos (o que verdadeiramente nos permitia mover) era feito através da fórmula i*</w:t>
       </w:r>
       <w:proofErr w:type="spellStart"/>
       <w:r>
@@ -762,15 +680,7 @@
           <w:sz w:val="20"/>
           <w:szCs w:val="20"/>
         </w:rPr>
-        <w:t xml:space="preserve"> e beta seguindo uma operação de multiplicação, permitiu </w:t>
-      </w:r>
-      <w:r>
-        <w:rPr>
-          <w:rFonts w:ascii="Arial" w:hAnsi="Arial" w:cs="Arial"/>
-          <w:sz w:val="20"/>
-          <w:szCs w:val="20"/>
-        </w:rPr>
-        <w:t>diminuir a percentagem de erro que poderia aparecer nas operações de virgula flutuante quando se usam somas.</w:t>
+        <w:t xml:space="preserve"> e beta seguindo uma operação de multiplicação, permitiu diminuir a percentagem de erro que poderia aparecer nas operações de virgula flutuante quando se usam somas.</w:t>
       </w:r>
     </w:p>
     <w:p>
@@ -1038,14 +948,7 @@
           <w:rFonts w:ascii="Arial" w:hAnsi="Arial" w:cs="Arial"/>
           <w:color w:val="000000"/>
         </w:rPr>
-        <w:t>raioM</w:t>
-      </w:r>
-      <w:r>
-        <w:rPr>
-          <w:rFonts w:ascii="Arial" w:hAnsi="Arial" w:cs="Arial"/>
-          <w:color w:val="000000"/>
-        </w:rPr>
-        <w:t>aior</w:t>
+        <w:t>raioMaior</w:t>
       </w:r>
       <w:proofErr w:type="spellEnd"/>
       <w:r>
@@ -1748,8 +1651,8 @@
           <w:lang w:val="en-US"/>
         </w:rPr>
       </w:pPr>
-      <w:bookmarkStart w:id="1" w:name="__DdeLink__708_595236024"/>
-      <w:bookmarkEnd w:id="1"/>
+      <w:bookmarkStart w:id="0" w:name="__DdeLink__708_595236024"/>
+      <w:bookmarkEnd w:id="0"/>
       <w:r>
         <w:rPr>
           <w:rFonts w:ascii="Arial" w:hAnsi="Arial" w:cs="Arial"/>
@@ -1789,14 +1692,12 @@
         <w:rPr>
           <w:rFonts w:ascii="Arial" w:hAnsi="Arial" w:cs="Arial"/>
           <w:color w:val="000000"/>
-          <w:lang w:val="en-US"/>
-        </w:rPr>
-      </w:pPr>
-      <w:r>
-        <w:rPr>
-          <w:rFonts w:ascii="Arial" w:hAnsi="Arial" w:cs="Arial"/>
-          <w:color w:val="000000"/>
-          <w:lang w:val="en-US"/>
+        </w:rPr>
+      </w:pPr>
+      <w:r>
+        <w:rPr>
+          <w:rFonts w:ascii="Arial" w:hAnsi="Arial" w:cs="Arial"/>
+          <w:color w:val="000000"/>
         </w:rPr>
         <w:t>P3 = (x3, y3, z2);</w:t>
       </w:r>
@@ -1815,6 +1716,75 @@
       <w:r>
         <w:rPr>
           <w:rFonts w:ascii="Arial" w:hAnsi="Arial" w:cs="Arial"/>
+          <w:noProof/>
+          <w:color w:val="000000"/>
+        </w:rPr>
+        <w:drawing>
+          <wp:anchor distT="0" distB="0" distL="114300" distR="114300" simplePos="0" relativeHeight="251658752" behindDoc="0" locked="0" layoutInCell="1" allowOverlap="1">
+            <wp:simplePos x="0" y="0"/>
+            <wp:positionH relativeFrom="column">
+              <wp:posOffset>1308735</wp:posOffset>
+            </wp:positionH>
+            <wp:positionV relativeFrom="paragraph">
+              <wp:posOffset>516890</wp:posOffset>
+            </wp:positionV>
+            <wp:extent cx="3514725" cy="3442335"/>
+            <wp:effectExtent l="0" t="0" r="0" b="0"/>
+            <wp:wrapTopAndBottom/>
+            <wp:docPr id="2" name="Imagem 2"/>
+            <wp:cNvGraphicFramePr>
+              <a:graphicFrameLocks xmlns:a="http://schemas.openxmlformats.org/drawingml/2006/main" noChangeAspect="1"/>
+            </wp:cNvGraphicFramePr>
+            <a:graphic xmlns:a="http://schemas.openxmlformats.org/drawingml/2006/main">
+              <a:graphicData uri="http://schemas.openxmlformats.org/drawingml/2006/picture">
+                <pic:pic xmlns:pic="http://schemas.openxmlformats.org/drawingml/2006/picture">
+                  <pic:nvPicPr>
+                    <pic:cNvPr id="2" name="Diapositivo2.JPG"/>
+                    <pic:cNvPicPr/>
+                  </pic:nvPicPr>
+                  <pic:blipFill rotWithShape="1">
+                    <a:blip r:embed="rId5">
+                      <a:extLst>
+                        <a:ext uri="{28A0092B-C50C-407E-A947-70E740481C1C}">
+                          <a14:useLocalDpi xmlns:a14="http://schemas.microsoft.com/office/drawing/2010/main" val="0"/>
+                        </a:ext>
+                      </a:extLst>
+                    </a:blip>
+                    <a:srcRect l="14941" r="27631"/>
+                    <a:stretch/>
+                  </pic:blipFill>
+                  <pic:spPr bwMode="auto">
+                    <a:xfrm>
+                      <a:off x="0" y="0"/>
+                      <a:ext cx="3514725" cy="3442335"/>
+                    </a:xfrm>
+                    <a:prstGeom prst="rect">
+                      <a:avLst/>
+                    </a:prstGeom>
+                    <a:ln>
+                      <a:noFill/>
+                    </a:ln>
+                    <a:extLst>
+                      <a:ext uri="{53640926-AAD7-44D8-BBD7-CCE9431645EC}">
+                        <a14:shadowObscured xmlns:a14="http://schemas.microsoft.com/office/drawing/2010/main"/>
+                      </a:ext>
+                    </a:extLst>
+                  </pic:spPr>
+                </pic:pic>
+              </a:graphicData>
+            </a:graphic>
+            <wp14:sizeRelH relativeFrom="page">
+              <wp14:pctWidth>0</wp14:pctWidth>
+            </wp14:sizeRelH>
+            <wp14:sizeRelV relativeFrom="page">
+              <wp14:pctHeight>0</wp14:pctHeight>
+            </wp14:sizeRelV>
+          </wp:anchor>
+        </w:drawing>
+      </w:r>
+      <w:r>
+        <w:rPr>
+          <w:rFonts w:ascii="Arial" w:hAnsi="Arial" w:cs="Arial"/>
           <w:color w:val="000000"/>
         </w:rPr>
         <w:t>P4 = (x4, y4, z4);</w:t>
@@ -1831,20 +1801,6 @@
           <w:color w:val="000000"/>
         </w:rPr>
       </w:pPr>
-      <w:r>
-        <w:rPr>
-          <w:rFonts w:ascii="Arial" w:hAnsi="Arial" w:cs="Arial"/>
-          <w:color w:val="000000"/>
-        </w:rPr>
-        <w:t xml:space="preserve">COLOCAR FOTO COM A </w:t>
-      </w:r>
-      <w:r>
-        <w:rPr>
-          <w:rFonts w:ascii="Arial" w:hAnsi="Arial" w:cs="Arial"/>
-          <w:color w:val="000000"/>
-        </w:rPr>
-        <w:t>ORIENTAÇÃO DOS PONTOS</w:t>
-      </w:r>
     </w:p>
     <w:p>
       <w:pPr>
@@ -1862,9 +1818,10 @@
           <w:rFonts w:ascii="Arial" w:hAnsi="Arial" w:cs="Arial"/>
           <w:color w:val="000000"/>
         </w:rPr>
-        <w:lastRenderedPageBreak/>
-        <w:t>e depois meter aqui a orientação usada</w:t>
-      </w:r>
+        <w:t>Os pontos estão orientados segundo a regra da mão direita.</w:t>
+      </w:r>
+      <w:bookmarkStart w:id="1" w:name="_GoBack"/>
+      <w:bookmarkEnd w:id="1"/>
     </w:p>
     <w:p>
       <w:pPr>

</xml_diff>